<commit_message>
update layout doc casos de uso
</commit_message>
<xml_diff>
--- a/documentacao_casos_uso/UC001 - Login.docx
+++ b/documentacao_casos_uso/UC001 - Login.docx
@@ -54,7 +54,6 @@
           <w:numId w:val="1"/>
         </w:numPr>
         <w:tabs>
-          <w:tab w:val="clear" w:pos="709"/>
           <w:tab w:val="left" w:pos="709" w:leader="none"/>
         </w:tabs>
         <w:bidi w:val="0"/>
@@ -86,7 +85,6 @@
           <w:numId w:val="1"/>
         </w:numPr>
         <w:tabs>
-          <w:tab w:val="clear" w:pos="709"/>
           <w:tab w:val="left" w:pos="709" w:leader="none"/>
         </w:tabs>
         <w:bidi w:val="0"/>
@@ -108,23 +106,6 @@
           <w:lang w:val="pt-BR"/>
         </w:rPr>
         <w:t xml:space="preserve"> Este caso de uso permite que o usuário acesse o sistema utilizando a autenticação via Google OAuth, vinculada à conta institucional.</w:t>
-      </w:r>
-    </w:p>
-    <w:p>
-      <w:pPr>
-        <w:pStyle w:val="Linhahorizontal"/>
-        <w:bidi w:val="0"/>
-        <w:jc w:val="start"/>
-        <w:rPr>
-          <w:rFonts w:ascii="Arial" w:hAnsi="Arial"/>
-          <w:lang w:val="pt-BR"/>
-        </w:rPr>
-      </w:pPr>
-      <w:r>
-        <w:rPr>
-          <w:rFonts w:ascii="Arial" w:hAnsi="Arial"/>
-          <w:lang w:val="pt-BR"/>
-        </w:rPr>
       </w:r>
     </w:p>
     <w:p>
@@ -153,7 +134,6 @@
           <w:numId w:val="2"/>
         </w:numPr>
         <w:tabs>
-          <w:tab w:val="clear" w:pos="709"/>
           <w:tab w:val="left" w:pos="709" w:leader="none"/>
         </w:tabs>
         <w:bidi w:val="0"/>
@@ -185,7 +165,6 @@
           <w:numId w:val="2"/>
         </w:numPr>
         <w:tabs>
-          <w:tab w:val="clear" w:pos="709"/>
           <w:tab w:val="left" w:pos="709" w:leader="none"/>
         </w:tabs>
         <w:bidi w:val="0"/>
@@ -207,23 +186,6 @@
           <w:lang w:val="pt-BR"/>
         </w:rPr>
         <w:t xml:space="preserve"> Google OAuth</w:t>
-      </w:r>
-    </w:p>
-    <w:p>
-      <w:pPr>
-        <w:pStyle w:val="Linhahorizontal"/>
-        <w:bidi w:val="0"/>
-        <w:jc w:val="start"/>
-        <w:rPr>
-          <w:rFonts w:ascii="Arial" w:hAnsi="Arial"/>
-          <w:lang w:val="pt-BR"/>
-        </w:rPr>
-      </w:pPr>
-      <w:r>
-        <w:rPr>
-          <w:rFonts w:ascii="Arial" w:hAnsi="Arial"/>
-          <w:lang w:val="pt-BR"/>
-        </w:rPr>
       </w:r>
     </w:p>
     <w:p>
@@ -252,7 +214,6 @@
           <w:numId w:val="3"/>
         </w:numPr>
         <w:tabs>
-          <w:tab w:val="clear" w:pos="709"/>
           <w:tab w:val="left" w:pos="709" w:leader="none"/>
         </w:tabs>
         <w:bidi w:val="0"/>
@@ -279,7 +240,6 @@
           <w:numId w:val="3"/>
         </w:numPr>
         <w:tabs>
-          <w:tab w:val="clear" w:pos="709"/>
           <w:tab w:val="left" w:pos="709" w:leader="none"/>
         </w:tabs>
         <w:bidi w:val="0"/>
@@ -296,23 +256,6 @@
           <w:lang w:val="pt-BR"/>
         </w:rPr>
         <w:t>O sistema deve estar integrado ao serviço OAuth e com conexão ativa.</w:t>
-      </w:r>
-    </w:p>
-    <w:p>
-      <w:pPr>
-        <w:pStyle w:val="Linhahorizontal"/>
-        <w:bidi w:val="0"/>
-        <w:jc w:val="start"/>
-        <w:rPr>
-          <w:rFonts w:ascii="Arial" w:hAnsi="Arial"/>
-          <w:lang w:val="pt-BR"/>
-        </w:rPr>
-      </w:pPr>
-      <w:r>
-        <w:rPr>
-          <w:rFonts w:ascii="Arial" w:hAnsi="Arial"/>
-          <w:lang w:val="pt-BR"/>
-        </w:rPr>
       </w:r>
     </w:p>
     <w:p>
@@ -341,7 +284,6 @@
           <w:numId w:val="4"/>
         </w:numPr>
         <w:tabs>
-          <w:tab w:val="clear" w:pos="709"/>
           <w:tab w:val="left" w:pos="709" w:leader="none"/>
         </w:tabs>
         <w:bidi w:val="0"/>
@@ -368,7 +310,6 @@
           <w:numId w:val="4"/>
         </w:numPr>
         <w:tabs>
-          <w:tab w:val="clear" w:pos="709"/>
           <w:tab w:val="left" w:pos="709" w:leader="none"/>
         </w:tabs>
         <w:bidi w:val="0"/>
@@ -385,23 +326,6 @@
           <w:lang w:val="pt-BR"/>
         </w:rPr>
         <w:t>Caso o usuário não possua perfil aprovado, será redirecionado para a tela de cadastro de perfil.</w:t>
-      </w:r>
-    </w:p>
-    <w:p>
-      <w:pPr>
-        <w:pStyle w:val="Linhahorizontal"/>
-        <w:bidi w:val="0"/>
-        <w:jc w:val="start"/>
-        <w:rPr>
-          <w:rFonts w:ascii="Arial" w:hAnsi="Arial"/>
-          <w:lang w:val="pt-BR"/>
-        </w:rPr>
-      </w:pPr>
-      <w:r>
-        <w:rPr>
-          <w:rFonts w:ascii="Arial" w:hAnsi="Arial"/>
-          <w:lang w:val="pt-BR"/>
-        </w:rPr>
       </w:r>
     </w:p>
     <w:p>
@@ -430,7 +354,6 @@
           <w:numId w:val="5"/>
         </w:numPr>
         <w:tabs>
-          <w:tab w:val="clear" w:pos="709"/>
           <w:tab w:val="left" w:pos="709" w:leader="none"/>
         </w:tabs>
         <w:bidi w:val="0"/>
@@ -446,21 +369,7 @@
           <w:rFonts w:ascii="Arial" w:hAnsi="Arial"/>
           <w:lang w:val="pt-BR"/>
         </w:rPr>
-        <w:t xml:space="preserve">O usuário acessa a aplicação e seleciona a opção "Login </w:t>
-      </w:r>
-      <w:r>
-        <w:rPr>
-          <w:rFonts w:ascii="Arial" w:hAnsi="Arial"/>
-          <w:lang w:val="pt-BR"/>
-        </w:rPr>
-        <w:t>com Google</w:t>
-      </w:r>
-      <w:r>
-        <w:rPr>
-          <w:rFonts w:ascii="Arial" w:hAnsi="Arial"/>
-          <w:lang w:val="pt-BR"/>
-        </w:rPr>
-        <w:t>".</w:t>
+        <w:t>O usuário acessa a aplicação e seleciona a opção "Login com Google".</w:t>
       </w:r>
     </w:p>
     <w:p>
@@ -471,7 +380,6 @@
           <w:numId w:val="5"/>
         </w:numPr>
         <w:tabs>
-          <w:tab w:val="clear" w:pos="709"/>
           <w:tab w:val="left" w:pos="709" w:leader="none"/>
         </w:tabs>
         <w:bidi w:val="0"/>
@@ -498,7 +406,6 @@
           <w:numId w:val="5"/>
         </w:numPr>
         <w:tabs>
-          <w:tab w:val="clear" w:pos="709"/>
           <w:tab w:val="left" w:pos="709" w:leader="none"/>
         </w:tabs>
         <w:bidi w:val="0"/>
@@ -525,7 +432,6 @@
           <w:numId w:val="5"/>
         </w:numPr>
         <w:tabs>
-          <w:tab w:val="clear" w:pos="709"/>
           <w:tab w:val="left" w:pos="709" w:leader="none"/>
         </w:tabs>
         <w:bidi w:val="0"/>
@@ -552,7 +458,6 @@
           <w:numId w:val="5"/>
         </w:numPr>
         <w:tabs>
-          <w:tab w:val="clear" w:pos="709"/>
           <w:tab w:val="left" w:pos="709" w:leader="none"/>
         </w:tabs>
         <w:bidi w:val="0"/>
@@ -579,7 +484,6 @@
           <w:numId w:val="5"/>
         </w:numPr>
         <w:tabs>
-          <w:tab w:val="clear" w:pos="709"/>
           <w:tab w:val="left" w:pos="709" w:leader="none"/>
         </w:tabs>
         <w:bidi w:val="0"/>
@@ -654,23 +558,6 @@
     </w:p>
     <w:p>
       <w:pPr>
-        <w:pStyle w:val="Linhahorizontal"/>
-        <w:bidi w:val="0"/>
-        <w:jc w:val="start"/>
-        <w:rPr>
-          <w:rFonts w:ascii="Arial" w:hAnsi="Arial"/>
-          <w:lang w:val="pt-BR"/>
-        </w:rPr>
-      </w:pPr>
-      <w:r>
-        <w:rPr>
-          <w:rFonts w:ascii="Arial" w:hAnsi="Arial"/>
-          <w:lang w:val="pt-BR"/>
-        </w:rPr>
-      </w:r>
-    </w:p>
-    <w:p>
-      <w:pPr>
         <w:pStyle w:val="Heading3"/>
         <w:bidi w:val="0"/>
         <w:jc w:val="start"/>
@@ -711,7 +598,6 @@
           <w:numId w:val="6"/>
         </w:numPr>
         <w:tabs>
-          <w:tab w:val="clear" w:pos="709"/>
           <w:tab w:val="left" w:pos="709" w:leader="none"/>
         </w:tabs>
         <w:bidi w:val="0"/>
@@ -738,7 +624,6 @@
           <w:numId w:val="6"/>
         </w:numPr>
         <w:tabs>
-          <w:tab w:val="clear" w:pos="709"/>
           <w:tab w:val="left" w:pos="709" w:leader="none"/>
         </w:tabs>
         <w:bidi w:val="0"/>
@@ -781,7 +666,6 @@
           <w:numId w:val="7"/>
         </w:numPr>
         <w:tabs>
-          <w:tab w:val="clear" w:pos="709"/>
           <w:tab w:val="left" w:pos="709" w:leader="none"/>
         </w:tabs>
         <w:bidi w:val="0"/>
@@ -808,7 +692,6 @@
           <w:numId w:val="7"/>
         </w:numPr>
         <w:tabs>
-          <w:tab w:val="clear" w:pos="709"/>
           <w:tab w:val="left" w:pos="709" w:leader="none"/>
         </w:tabs>
         <w:bidi w:val="0"/>
@@ -825,23 +708,6 @@
           <w:lang w:val="pt-BR"/>
         </w:rPr>
         <w:t>O sistema informa que a conta não é permitida para acesso.</w:t>
-      </w:r>
-    </w:p>
-    <w:p>
-      <w:pPr>
-        <w:pStyle w:val="Linhahorizontal"/>
-        <w:bidi w:val="0"/>
-        <w:jc w:val="start"/>
-        <w:rPr>
-          <w:rFonts w:ascii="Arial" w:hAnsi="Arial"/>
-          <w:lang w:val="pt-BR"/>
-        </w:rPr>
-      </w:pPr>
-      <w:r>
-        <w:rPr>
-          <w:rFonts w:ascii="Arial" w:hAnsi="Arial"/>
-          <w:lang w:val="pt-BR"/>
-        </w:rPr>
       </w:r>
     </w:p>
     <w:p>
@@ -870,7 +736,6 @@
           <w:numId w:val="8"/>
         </w:numPr>
         <w:tabs>
-          <w:tab w:val="clear" w:pos="709"/>
           <w:tab w:val="left" w:pos="709" w:leader="none"/>
         </w:tabs>
         <w:bidi w:val="0"/>
@@ -897,7 +762,6 @@
           <w:numId w:val="8"/>
         </w:numPr>
         <w:tabs>
-          <w:tab w:val="clear" w:pos="709"/>
           <w:tab w:val="left" w:pos="709" w:leader="none"/>
         </w:tabs>
         <w:bidi w:val="0"/>
@@ -924,7 +788,6 @@
           <w:numId w:val="8"/>
         </w:numPr>
         <w:tabs>
-          <w:tab w:val="clear" w:pos="709"/>
           <w:tab w:val="left" w:pos="709" w:leader="none"/>
         </w:tabs>
         <w:bidi w:val="0"/>
@@ -945,15 +808,7 @@
           <w:rFonts w:ascii="Arial" w:hAnsi="Arial"/>
           <w:lang w:val="pt-BR"/>
         </w:rPr>
-        <w:t>@</w:t>
-      </w:r>
-      <w:r>
-        <w:rPr>
-          <w:rStyle w:val="Emphasis"/>
-          <w:rFonts w:ascii="Arial" w:hAnsi="Arial"/>
-          <w:lang w:val="pt-BR"/>
-        </w:rPr>
-        <w:t>upe.br</w:t>
+        <w:t>@upe.br</w:t>
       </w:r>
       <w:r>
         <w:rPr>
@@ -961,23 +816,6 @@
           <w:lang w:val="pt-BR"/>
         </w:rPr>
         <w:t>).</w:t>
-      </w:r>
-    </w:p>
-    <w:p>
-      <w:pPr>
-        <w:pStyle w:val="Linhahorizontal"/>
-        <w:bidi w:val="0"/>
-        <w:jc w:val="start"/>
-        <w:rPr>
-          <w:rFonts w:ascii="Arial" w:hAnsi="Arial"/>
-          <w:lang w:val="pt-BR"/>
-        </w:rPr>
-      </w:pPr>
-      <w:r>
-        <w:rPr>
-          <w:rFonts w:ascii="Arial" w:hAnsi="Arial"/>
-          <w:lang w:val="pt-BR"/>
-        </w:rPr>
       </w:r>
     </w:p>
     <w:p>
@@ -1006,7 +844,6 @@
           <w:numId w:val="9"/>
         </w:numPr>
         <w:tabs>
-          <w:tab w:val="clear" w:pos="709"/>
           <w:tab w:val="left" w:pos="709" w:leader="none"/>
         </w:tabs>
         <w:bidi w:val="0"/>
@@ -1038,7 +875,6 @@
           <w:numId w:val="9"/>
         </w:numPr>
         <w:tabs>
-          <w:tab w:val="clear" w:pos="709"/>
           <w:tab w:val="left" w:pos="709" w:leader="none"/>
         </w:tabs>
         <w:bidi w:val="0"/>
@@ -1070,7 +906,6 @@
           <w:numId w:val="9"/>
         </w:numPr>
         <w:tabs>
-          <w:tab w:val="clear" w:pos="709"/>
           <w:tab w:val="left" w:pos="709" w:leader="none"/>
         </w:tabs>
         <w:bidi w:val="0"/>
@@ -1092,23 +927,6 @@
           <w:lang w:val="pt-BR"/>
         </w:rPr>
         <w:t xml:space="preserve"> A autenticação deve seguir os protocolos de segurança do Google OAuth 2.0.</w:t>
-      </w:r>
-    </w:p>
-    <w:p>
-      <w:pPr>
-        <w:pStyle w:val="Linhahorizontal"/>
-        <w:bidi w:val="0"/>
-        <w:jc w:val="start"/>
-        <w:rPr>
-          <w:rFonts w:ascii="Arial" w:hAnsi="Arial"/>
-          <w:lang w:val="pt-BR"/>
-        </w:rPr>
-      </w:pPr>
-      <w:r>
-        <w:rPr>
-          <w:rFonts w:ascii="Arial" w:hAnsi="Arial"/>
-          <w:lang w:val="pt-BR"/>
-        </w:rPr>
       </w:r>
     </w:p>
     <w:p>
@@ -1137,7 +955,6 @@
           <w:numId w:val="10"/>
         </w:numPr>
         <w:tabs>
-          <w:tab w:val="clear" w:pos="709"/>
           <w:tab w:val="left" w:pos="709" w:leader="none"/>
         </w:tabs>
         <w:bidi w:val="0"/>
@@ -1172,6 +989,7 @@
       <w:pgNumType w:fmt="decimal"/>
       <w:formProt w:val="false"/>
       <w:textDirection w:val="lrTb"/>
+      <w:docGrid w:type="default" w:linePitch="100" w:charSpace="0"/>
     </w:sectPr>
   </w:body>
 </w:document>
@@ -2563,7 +2381,6 @@
     </w:lvl>
     <w:lvl w:ilvl="1">
       <w:start w:val="1"/>
-      <w:pStyle w:val="Heading2"/>
       <w:numFmt w:val="none"/>
       <w:suff w:val="nothing"/>
       <w:lvlText w:val=""/>
@@ -2577,7 +2394,6 @@
     </w:lvl>
     <w:lvl w:ilvl="2">
       <w:start w:val="1"/>
-      <w:pStyle w:val="Heading3"/>
       <w:numFmt w:val="none"/>
       <w:suff w:val="nothing"/>
       <w:lvlText w:val=""/>
@@ -2718,7 +2534,6 @@
     </w:rPrDefault>
     <w:pPrDefault>
       <w:pPr>
-        <w:widowControl/>
         <w:suppressAutoHyphens w:val="true"/>
       </w:pPr>
     </w:pPrDefault>
@@ -2728,7 +2543,10 @@
     <w:qFormat/>
     <w:pPr>
       <w:widowControl/>
+      <w:suppressAutoHyphens w:val="true"/>
       <w:bidi w:val="0"/>
+      <w:spacing w:before="0" w:after="0"/>
+      <w:jc w:val="start"/>
     </w:pPr>
     <w:rPr>
       <w:rFonts w:ascii="Liberation Serif" w:hAnsi="Liberation Serif" w:eastAsia="NSimSun" w:cs="Arial"/>
@@ -2741,7 +2559,7 @@
   </w:style>
   <w:style w:type="paragraph" w:styleId="Heading2">
     <w:name w:val="heading 2"/>
-    <w:basedOn w:val="Ttulo"/>
+    <w:basedOn w:val="Ttulouser"/>
     <w:next w:val="BodyText"/>
     <w:qFormat/>
     <w:pPr>
@@ -2758,7 +2576,7 @@
   </w:style>
   <w:style w:type="paragraph" w:styleId="Heading3">
     <w:name w:val="heading 3"/>
-    <w:basedOn w:val="Ttulo"/>
+    <w:basedOn w:val="Ttulouser"/>
     <w:next w:val="BodyText"/>
     <w:qFormat/>
     <w:pPr>
@@ -2781,15 +2599,15 @@
       <w:bCs/>
     </w:rPr>
   </w:style>
-  <w:style w:type="character" w:styleId="Marcadores">
-    <w:name w:val="Marcadores"/>
+  <w:style w:type="character" w:styleId="Marcadoresuser">
+    <w:name w:val="Marcadores (user)"/>
     <w:qFormat/>
     <w:rPr>
       <w:rFonts w:ascii="OpenSymbol" w:hAnsi="OpenSymbol" w:eastAsia="OpenSymbol" w:cs="OpenSymbol"/>
     </w:rPr>
   </w:style>
-  <w:style w:type="character" w:styleId="Smbolosdenumerao">
-    <w:name w:val="Símbolos de numeração"/>
+  <w:style w:type="character" w:styleId="Smbolosdenumeraouser">
+    <w:name w:val="Símbolos de numeração (user)"/>
     <w:qFormat/>
     <w:rPr/>
   </w:style>
@@ -2859,8 +2677,34 @@
       <w:rFonts w:cs="Arial"/>
     </w:rPr>
   </w:style>
-  <w:style w:type="paragraph" w:styleId="Linhahorizontal">
-    <w:name w:val="Linha horizontal"/>
+  <w:style w:type="paragraph" w:styleId="Ttulouser">
+    <w:name w:val="Título (user)"/>
+    <w:basedOn w:val="Normal"/>
+    <w:next w:val="BodyText"/>
+    <w:qFormat/>
+    <w:pPr>
+      <w:keepNext w:val="true"/>
+      <w:spacing w:before="240" w:after="120"/>
+    </w:pPr>
+    <w:rPr>
+      <w:rFonts w:ascii="Liberation Sans" w:hAnsi="Liberation Sans" w:eastAsia="Microsoft YaHei" w:cs="Arial"/>
+      <w:sz w:val="28"/>
+      <w:szCs w:val="28"/>
+    </w:rPr>
+  </w:style>
+  <w:style w:type="paragraph" w:styleId="ndiceuser">
+    <w:name w:val="Índice (user)"/>
+    <w:basedOn w:val="Normal"/>
+    <w:qFormat/>
+    <w:pPr>
+      <w:suppressLineNumbers/>
+    </w:pPr>
+    <w:rPr>
+      <w:rFonts w:cs="Arial"/>
+    </w:rPr>
+  </w:style>
+  <w:style w:type="paragraph" w:styleId="Linhahorizontaluser">
+    <w:name w:val="Linha horizontal (user)"/>
     <w:basedOn w:val="Normal"/>
     <w:next w:val="BodyText"/>
     <w:qFormat/>

</xml_diff>